<commit_message>
made updates on the process documentation
</commit_message>
<xml_diff>
--- a/Documentation/process documentation.docx
+++ b/Documentation/process documentation.docx
@@ -3,12 +3,6 @@
 <w:document xmlns:wpc="http://schemas.microsoft.com/office/word/2010/wordprocessingCanvas" xmlns:cx="http://schemas.microsoft.com/office/drawing/2014/chartex" xmlns:cx1="http://schemas.microsoft.com/office/drawing/2015/9/8/chartex" xmlns:cx2="http://schemas.microsoft.com/office/drawing/2015/10/21/chartex" xmlns:cx3="http://schemas.microsoft.com/office/drawing/2016/5/9/chartex" xmlns:cx4="http://schemas.microsoft.com/office/drawing/2016/5/10/chartex" xmlns:cx5="http://schemas.microsoft.com/office/drawing/2016/5/11/chartex" xmlns:cx6="http://schemas.microsoft.com/office/drawing/2016/5/12/chartex" xmlns:cx7="http://schemas.microsoft.com/office/drawing/2016/5/13/chartex" xmlns:cx8="http://schemas.microsoft.com/office/drawing/2016/5/14/chartex" xmlns:mc="http://schemas.openxmlformats.org/markup-compatibility/2006" xmlns:aink="http://schemas.microsoft.com/office/drawing/2016/ink" xmlns:am3d="http://schemas.microsoft.com/office/drawing/2017/model3d" xmlns:o="urn:schemas-microsoft-com:office:office" xmlns:oel="http://schemas.microsoft.com/office/2019/extlst" xmlns:r="http://schemas.openxmlformats.org/officeDocument/2006/relationships" xmlns:m="http://schemas.openxmlformats.org/officeDocument/2006/math" xmlns:v="urn:schemas-microsoft-com:vml" xmlns:wp14="http://schemas.microsoft.com/office/word/2010/wordprocessingDrawing" xmlns:wp="http://schemas.openxmlformats.org/drawingml/2006/wordprocessingDrawing" xmlns:w10="urn:schemas-microsoft-com:office:word" xmlns:w="http://schemas.openxmlformats.org/wordprocessingml/2006/main" xmlns:w14="http://schemas.microsoft.com/office/word/2010/wordml" xmlns:w15="http://schemas.microsoft.com/office/word/2012/wordml" xmlns:w16cex="http://schemas.microsoft.com/office/word/2018/wordml/cex" xmlns:w16cid="http://schemas.microsoft.com/office/word/2016/wordml/cid" xmlns:w16="http://schemas.microsoft.com/office/word/2018/wordml" xmlns:w16du="http://schemas.microsoft.com/office/word/2023/wordml/word16du" xmlns:w16sdtdh="http://schemas.microsoft.com/office/word/2020/wordml/sdtdatahash" xmlns:w16se="http://schemas.microsoft.com/office/word/2015/wordml/symex" xmlns:wpg="http://schemas.microsoft.com/office/word/2010/wordprocessingGroup" xmlns:wpi="http://schemas.microsoft.com/office/word/2010/wordprocessingInk" xmlns:wne="http://schemas.microsoft.com/office/word/2006/wordml" xmlns:wps="http://schemas.microsoft.com/office/word/2010/wordprocessingShape" mc:Ignorable="w14 w15 w16se w16cid w16 w16cex w16sdtdh w16du wp14">
   <w:body>
     <w:p>
-      <w:pPr>
-        <w:rPr>
-          <w:b/>
-          <w:bCs/>
-        </w:rPr>
-      </w:pPr>
       <w:r>
         <w:rPr>
           <w:b/>
@@ -16,462 +10,6 @@
         </w:rPr>
         <w:t>Inventory and POS System - Process Documentation</w:t>
       </w:r>
-    </w:p>
-    <w:p>
-      <w:r>
-        <w:pict w14:anchorId="1F85CAD4">
-          <v:rect id="_x0000_i1025" style="width:0;height:1.5pt" o:hralign="center" o:hrstd="t" o:hr="t" fillcolor="#a0a0a0" stroked="f"/>
-        </w:pict>
-      </w:r>
-    </w:p>
-    <w:p>
-      <w:pPr>
-        <w:rPr>
-          <w:b/>
-          <w:bCs/>
-        </w:rPr>
-      </w:pPr>
-      <w:r>
-        <w:rPr>
-          <w:b/>
-          <w:bCs/>
-        </w:rPr>
-        <w:t>Table of Contents</w:t>
-      </w:r>
-    </w:p>
-    <w:p>
-      <w:pPr>
-        <w:numPr>
-          <w:ilvl w:val="0"/>
-          <w:numId w:val="1"/>
-        </w:numPr>
-      </w:pPr>
-      <w:hyperlink w:anchor="introduction" w:history="1">
-        <w:r>
-          <w:rPr>
-            <w:rStyle w:val="Hyperlink"/>
-          </w:rPr>
-          <w:t>Introduction</w:t>
-        </w:r>
-      </w:hyperlink>
-    </w:p>
-    <w:p>
-      <w:pPr>
-        <w:numPr>
-          <w:ilvl w:val="0"/>
-          <w:numId w:val="1"/>
-        </w:numPr>
-      </w:pPr>
-      <w:hyperlink w:anchor="development-process" w:history="1">
-        <w:r>
-          <w:rPr>
-            <w:rStyle w:val="Hyperlink"/>
-          </w:rPr>
-          <w:t>Development Process</w:t>
-        </w:r>
-      </w:hyperlink>
-    </w:p>
-    <w:p>
-      <w:pPr>
-        <w:numPr>
-          <w:ilvl w:val="1"/>
-          <w:numId w:val="1"/>
-        </w:numPr>
-      </w:pPr>
-      <w:hyperlink w:anchor="agile-methodology" w:history="1">
-        <w:r>
-          <w:rPr>
-            <w:rStyle w:val="Hyperlink"/>
-          </w:rPr>
-          <w:t>Agile Methodology</w:t>
-        </w:r>
-      </w:hyperlink>
-    </w:p>
-    <w:p>
-      <w:pPr>
-        <w:numPr>
-          <w:ilvl w:val="1"/>
-          <w:numId w:val="1"/>
-        </w:numPr>
-      </w:pPr>
-      <w:hyperlink w:anchor="sprint-planning" w:history="1">
-        <w:r>
-          <w:rPr>
-            <w:rStyle w:val="Hyperlink"/>
-          </w:rPr>
-          <w:t>Sprint Planning</w:t>
-        </w:r>
-      </w:hyperlink>
-    </w:p>
-    <w:p>
-      <w:pPr>
-        <w:numPr>
-          <w:ilvl w:val="1"/>
-          <w:numId w:val="1"/>
-        </w:numPr>
-      </w:pPr>
-      <w:hyperlink w:anchor="daily-standups" w:history="1">
-        <w:r>
-          <w:rPr>
-            <w:rStyle w:val="Hyperlink"/>
-          </w:rPr>
-          <w:t>Daily Standups</w:t>
-        </w:r>
-      </w:hyperlink>
-    </w:p>
-    <w:p>
-      <w:pPr>
-        <w:numPr>
-          <w:ilvl w:val="1"/>
-          <w:numId w:val="1"/>
-        </w:numPr>
-      </w:pPr>
-      <w:hyperlink w:anchor="sprint-review-and-retrospective" w:history="1">
-        <w:r>
-          <w:rPr>
-            <w:rStyle w:val="Hyperlink"/>
-          </w:rPr>
-          <w:t>Sprint Review and Retrospective</w:t>
-        </w:r>
-      </w:hyperlink>
-    </w:p>
-    <w:p>
-      <w:pPr>
-        <w:numPr>
-          <w:ilvl w:val="0"/>
-          <w:numId w:val="1"/>
-        </w:numPr>
-      </w:pPr>
-      <w:hyperlink w:anchor="version-control-process" w:history="1">
-        <w:r>
-          <w:rPr>
-            <w:rStyle w:val="Hyperlink"/>
-          </w:rPr>
-          <w:t>Version Control Process</w:t>
-        </w:r>
-      </w:hyperlink>
-    </w:p>
-    <w:p>
-      <w:pPr>
-        <w:numPr>
-          <w:ilvl w:val="1"/>
-          <w:numId w:val="1"/>
-        </w:numPr>
-      </w:pPr>
-      <w:hyperlink w:anchor="branching-strategy" w:history="1">
-        <w:r>
-          <w:rPr>
-            <w:rStyle w:val="Hyperlink"/>
-          </w:rPr>
-          <w:t>Branching Strategy</w:t>
-        </w:r>
-      </w:hyperlink>
-    </w:p>
-    <w:p>
-      <w:pPr>
-        <w:numPr>
-          <w:ilvl w:val="1"/>
-          <w:numId w:val="1"/>
-        </w:numPr>
-      </w:pPr>
-      <w:hyperlink w:anchor="commit-message-guidelines" w:history="1">
-        <w:r>
-          <w:rPr>
-            <w:rStyle w:val="Hyperlink"/>
-          </w:rPr>
-          <w:t>Commit Message Guidelines</w:t>
-        </w:r>
-      </w:hyperlink>
-    </w:p>
-    <w:p>
-      <w:pPr>
-        <w:numPr>
-          <w:ilvl w:val="1"/>
-          <w:numId w:val="1"/>
-        </w:numPr>
-      </w:pPr>
-      <w:hyperlink w:anchor="pull-request-workflow" w:history="1">
-        <w:r>
-          <w:rPr>
-            <w:rStyle w:val="Hyperlink"/>
-          </w:rPr>
-          <w:t>Pull Request Workflow</w:t>
-        </w:r>
-      </w:hyperlink>
-    </w:p>
-    <w:p>
-      <w:pPr>
-        <w:numPr>
-          <w:ilvl w:val="0"/>
-          <w:numId w:val="1"/>
-        </w:numPr>
-      </w:pPr>
-      <w:hyperlink w:anchor="code-review-process" w:history="1">
-        <w:r>
-          <w:rPr>
-            <w:rStyle w:val="Hyperlink"/>
-          </w:rPr>
-          <w:t>Code Review Process</w:t>
-        </w:r>
-      </w:hyperlink>
-    </w:p>
-    <w:p>
-      <w:pPr>
-        <w:numPr>
-          <w:ilvl w:val="1"/>
-          <w:numId w:val="1"/>
-        </w:numPr>
-      </w:pPr>
-      <w:hyperlink w:anchor="code-review-checklist" w:history="1">
-        <w:r>
-          <w:rPr>
-            <w:rStyle w:val="Hyperlink"/>
-          </w:rPr>
-          <w:t>Code Review Checklist</w:t>
-        </w:r>
-      </w:hyperlink>
-    </w:p>
-    <w:p>
-      <w:pPr>
-        <w:numPr>
-          <w:ilvl w:val="1"/>
-          <w:numId w:val="1"/>
-        </w:numPr>
-      </w:pPr>
-      <w:hyperlink w:anchor="review-workflow" w:history="1">
-        <w:r>
-          <w:rPr>
-            <w:rStyle w:val="Hyperlink"/>
-          </w:rPr>
-          <w:t>Review Workflow</w:t>
-        </w:r>
-      </w:hyperlink>
-    </w:p>
-    <w:p>
-      <w:pPr>
-        <w:numPr>
-          <w:ilvl w:val="0"/>
-          <w:numId w:val="1"/>
-        </w:numPr>
-      </w:pPr>
-      <w:hyperlink w:anchor="testing-process" w:history="1">
-        <w:r>
-          <w:rPr>
-            <w:rStyle w:val="Hyperlink"/>
-          </w:rPr>
-          <w:t>Testing Process</w:t>
-        </w:r>
-      </w:hyperlink>
-    </w:p>
-    <w:p>
-      <w:pPr>
-        <w:numPr>
-          <w:ilvl w:val="1"/>
-          <w:numId w:val="1"/>
-        </w:numPr>
-      </w:pPr>
-      <w:hyperlink w:anchor="unit-testing" w:history="1">
-        <w:r>
-          <w:rPr>
-            <w:rStyle w:val="Hyperlink"/>
-          </w:rPr>
-          <w:t>Unit Testing</w:t>
-        </w:r>
-      </w:hyperlink>
-    </w:p>
-    <w:p>
-      <w:pPr>
-        <w:numPr>
-          <w:ilvl w:val="1"/>
-          <w:numId w:val="1"/>
-        </w:numPr>
-      </w:pPr>
-      <w:hyperlink w:anchor="integration-testing" w:history="1">
-        <w:r>
-          <w:rPr>
-            <w:rStyle w:val="Hyperlink"/>
-          </w:rPr>
-          <w:t>Integration Testing</w:t>
-        </w:r>
-      </w:hyperlink>
-    </w:p>
-    <w:p>
-      <w:pPr>
-        <w:numPr>
-          <w:ilvl w:val="1"/>
-          <w:numId w:val="1"/>
-        </w:numPr>
-      </w:pPr>
-      <w:hyperlink w:anchor="end-to-end-testing" w:history="1">
-        <w:r>
-          <w:rPr>
-            <w:rStyle w:val="Hyperlink"/>
-          </w:rPr>
-          <w:t>End-to-End Testing</w:t>
-        </w:r>
-      </w:hyperlink>
-    </w:p>
-    <w:p>
-      <w:pPr>
-        <w:numPr>
-          <w:ilvl w:val="1"/>
-          <w:numId w:val="1"/>
-        </w:numPr>
-      </w:pPr>
-      <w:hyperlink w:anchor="continuous-integration" w:history="1">
-        <w:r>
-          <w:rPr>
-            <w:rStyle w:val="Hyperlink"/>
-          </w:rPr>
-          <w:t>Continuous Integration</w:t>
-        </w:r>
-      </w:hyperlink>
-    </w:p>
-    <w:p>
-      <w:pPr>
-        <w:numPr>
-          <w:ilvl w:val="0"/>
-          <w:numId w:val="1"/>
-        </w:numPr>
-      </w:pPr>
-      <w:hyperlink w:anchor="deployment-process" w:history="1">
-        <w:r>
-          <w:rPr>
-            <w:rStyle w:val="Hyperlink"/>
-          </w:rPr>
-          <w:t>Deployment Process</w:t>
-        </w:r>
-      </w:hyperlink>
-    </w:p>
-    <w:p>
-      <w:pPr>
-        <w:numPr>
-          <w:ilvl w:val="1"/>
-          <w:numId w:val="1"/>
-        </w:numPr>
-      </w:pPr>
-      <w:hyperlink w:anchor="staging-environment-deployment" w:history="1">
-        <w:r>
-          <w:rPr>
-            <w:rStyle w:val="Hyperlink"/>
-          </w:rPr>
-          <w:t>Staging Environment Deployment</w:t>
-        </w:r>
-      </w:hyperlink>
-    </w:p>
-    <w:p>
-      <w:pPr>
-        <w:numPr>
-          <w:ilvl w:val="1"/>
-          <w:numId w:val="1"/>
-        </w:numPr>
-      </w:pPr>
-      <w:hyperlink w:anchor="production-environment-deployment" w:history="1">
-        <w:r>
-          <w:rPr>
-            <w:rStyle w:val="Hyperlink"/>
-          </w:rPr>
-          <w:t>Production Environment Deployment</w:t>
-        </w:r>
-      </w:hyperlink>
-    </w:p>
-    <w:p>
-      <w:pPr>
-        <w:numPr>
-          <w:ilvl w:val="1"/>
-          <w:numId w:val="1"/>
-        </w:numPr>
-      </w:pPr>
-      <w:hyperlink w:anchor="rollback-procedures" w:history="1">
-        <w:r>
-          <w:rPr>
-            <w:rStyle w:val="Hyperlink"/>
-          </w:rPr>
-          <w:t>Rollback Procedures</w:t>
-        </w:r>
-      </w:hyperlink>
-    </w:p>
-    <w:p>
-      <w:pPr>
-        <w:numPr>
-          <w:ilvl w:val="0"/>
-          <w:numId w:val="1"/>
-        </w:numPr>
-      </w:pPr>
-      <w:hyperlink w:anchor="maintenance-and-support-process" w:history="1">
-        <w:r>
-          <w:rPr>
-            <w:rStyle w:val="Hyperlink"/>
-          </w:rPr>
-          <w:t>Maintenance and Support Process</w:t>
-        </w:r>
-      </w:hyperlink>
-    </w:p>
-    <w:p>
-      <w:pPr>
-        <w:numPr>
-          <w:ilvl w:val="1"/>
-          <w:numId w:val="1"/>
-        </w:numPr>
-      </w:pPr>
-      <w:hyperlink w:anchor="issue-tracking" w:history="1">
-        <w:r>
-          <w:rPr>
-            <w:rStyle w:val="Hyperlink"/>
-          </w:rPr>
-          <w:t>Issue Tracking</w:t>
-        </w:r>
-      </w:hyperlink>
-    </w:p>
-    <w:p>
-      <w:pPr>
-        <w:numPr>
-          <w:ilvl w:val="1"/>
-          <w:numId w:val="1"/>
-        </w:numPr>
-      </w:pPr>
-      <w:hyperlink w:anchor="regular-updates" w:history="1">
-        <w:r>
-          <w:rPr>
-            <w:rStyle w:val="Hyperlink"/>
-          </w:rPr>
-          <w:t>Regular Updates</w:t>
-        </w:r>
-      </w:hyperlink>
-    </w:p>
-    <w:p>
-      <w:pPr>
-        <w:numPr>
-          <w:ilvl w:val="1"/>
-          <w:numId w:val="1"/>
-        </w:numPr>
-      </w:pPr>
-      <w:hyperlink w:anchor="user-support" w:history="1">
-        <w:r>
-          <w:rPr>
-            <w:rStyle w:val="Hyperlink"/>
-          </w:rPr>
-          <w:t>User Support</w:t>
-        </w:r>
-      </w:hyperlink>
-    </w:p>
-    <w:p>
-      <w:pPr>
-        <w:numPr>
-          <w:ilvl w:val="0"/>
-          <w:numId w:val="1"/>
-        </w:numPr>
-      </w:pPr>
-      <w:hyperlink w:anchor="appendix" w:history="1">
-        <w:r>
-          <w:rPr>
-            <w:rStyle w:val="Hyperlink"/>
-          </w:rPr>
-          <w:t>Appendix</w:t>
-        </w:r>
-      </w:hyperlink>
-    </w:p>
-    <w:p>
       <w:r>
         <w:pict w14:anchorId="6AC2E97A">
           <v:rect id="_x0000_i1026" style="width:0;height:1.5pt" o:hralign="center" o:hrstd="t" o:hr="t" fillcolor="#a0a0a0" stroked="f"/>
@@ -496,13 +34,6 @@
     <w:p>
       <w:r>
         <w:t>This document outlines the processes followed in the development, deployment, and maintenance of the Inventory and POS System. The purpose of this documentation is to ensure consistency, quality, and efficiency across all stages of the system’s lifecycle.</w:t>
-      </w:r>
-    </w:p>
-    <w:p>
-      <w:r>
-        <w:pict w14:anchorId="5283CB94">
-          <v:rect id="_x0000_i1027" style="width:0;height:1.5pt" o:hralign="center" o:hrstd="t" o:hr="t" fillcolor="#a0a0a0" stroked="f"/>
-        </w:pict>
       </w:r>
     </w:p>
     <w:p>
@@ -642,7 +173,19 @@
         <w:t>Sprint Planning Meeting:</w:t>
       </w:r>
       <w:r>
-        <w:t xml:space="preserve"> At the start of each sprint, the team meets to review the backlog, prioritize tasks, and define the sprint goal.</w:t>
+        <w:t xml:space="preserve"> At the start of each sprint, </w:t>
+      </w:r>
+      <w:r>
+        <w:t>a</w:t>
+      </w:r>
+      <w:r>
+        <w:t xml:space="preserve"> review </w:t>
+      </w:r>
+      <w:r>
+        <w:t>is made on the</w:t>
+      </w:r>
+      <w:r>
+        <w:t xml:space="preserve"> backlog, prioritize tasks, and define the sprint goal.</w:t>
       </w:r>
     </w:p>
     <w:p>
@@ -809,28 +352,16 @@
     </w:p>
     <w:p>
       <w:pPr>
-        <w:numPr>
-          <w:ilvl w:val="1"/>
-          <w:numId w:val="6"/>
-        </w:numPr>
-      </w:pPr>
-      <w:r>
-        <w:t>develop: Latest developments ready for testing.</w:t>
-      </w:r>
-    </w:p>
-    <w:p>
-      <w:pPr>
-        <w:rPr>
-          <w:b/>
-          <w:bCs/>
-        </w:rPr>
-      </w:pPr>
-      <w:r>
-        <w:rPr>
-          <w:b/>
-          <w:bCs/>
-        </w:rPr>
-        <w:lastRenderedPageBreak/>
+        <w:rPr>
+          <w:b/>
+          <w:bCs/>
+        </w:rPr>
+      </w:pPr>
+      <w:r>
+        <w:rPr>
+          <w:b/>
+          <w:bCs/>
+        </w:rPr>
         <w:t>Commit Message Guidelines</w:t>
       </w:r>
     </w:p>
@@ -849,7 +380,7 @@
         <w:t>Format:</w:t>
       </w:r>
       <w:r>
-        <w:t xml:space="preserve"> &lt;type&gt;(&lt;scope&gt;): &lt;subject&gt;</w:t>
+        <w:t xml:space="preserve"> (&lt;scope&gt;): &lt;subject&gt;</w:t>
       </w:r>
     </w:p>
     <w:p>
@@ -861,22 +392,18 @@
           <w:b/>
           <w:bCs/>
         </w:rPr>
+        <w:lastRenderedPageBreak/>
         <w:t>Example:</w:t>
       </w:r>
       <w:r>
+        <w:rPr>
+          <w:b/>
+          <w:bCs/>
+        </w:rPr>
         <w:t xml:space="preserve"> </w:t>
       </w:r>
       <w:r>
-        <w:t>implemented</w:t>
-      </w:r>
-      <w:r>
-        <w:t xml:space="preserve">(inventory): Add </w:t>
-      </w:r>
-      <w:r>
-        <w:t>low stock</w:t>
-      </w:r>
-      <w:r>
-        <w:t xml:space="preserve"> alert notifications</w:t>
+        <w:t>Implemented CRUD operations on the product items</w:t>
       </w:r>
     </w:p>
     <w:p>
@@ -909,61 +436,19 @@
         <w:t>Create Pull Request:</w:t>
       </w:r>
       <w:r>
-        <w:t xml:space="preserve"> From feature branch to develop.</w:t>
-      </w:r>
-    </w:p>
-    <w:p>
-      <w:pPr>
-        <w:numPr>
-          <w:ilvl w:val="0"/>
-          <w:numId w:val="8"/>
-        </w:numPr>
-      </w:pPr>
-      <w:r>
-        <w:rPr>
-          <w:b/>
-          <w:bCs/>
-        </w:rPr>
-        <w:t>Reviewers Assigned:</w:t>
-      </w:r>
-      <w:r>
-        <w:t xml:space="preserve"> At least two team members review the code.</w:t>
-      </w:r>
-    </w:p>
-    <w:p>
-      <w:pPr>
-        <w:numPr>
-          <w:ilvl w:val="0"/>
-          <w:numId w:val="8"/>
-        </w:numPr>
-      </w:pPr>
-      <w:r>
-        <w:rPr>
-          <w:b/>
-          <w:bCs/>
-        </w:rPr>
-        <w:t>Automated Checks:</w:t>
-      </w:r>
-      <w:r>
-        <w:t xml:space="preserve"> All tests must pass before merging.</w:t>
-      </w:r>
-    </w:p>
-    <w:p>
-      <w:pPr>
-        <w:numPr>
-          <w:ilvl w:val="0"/>
-          <w:numId w:val="8"/>
-        </w:numPr>
-      </w:pPr>
-      <w:r>
-        <w:rPr>
-          <w:b/>
-          <w:bCs/>
-        </w:rPr>
-        <w:t>Approval:</w:t>
-      </w:r>
-      <w:r>
-        <w:t xml:space="preserve"> Pull requests must be approved by reviewers before merging.</w:t>
+        <w:t xml:space="preserve"> From </w:t>
+      </w:r>
+      <w:r>
+        <w:t>main</w:t>
+      </w:r>
+      <w:r>
+        <w:t xml:space="preserve"> branch to </w:t>
+      </w:r>
+      <w:r>
+        <w:t>develop.</w:t>
+      </w:r>
+      <w:r>
+        <w:t xml:space="preserve"> (worked on a single branch)</w:t>
       </w:r>
     </w:p>
     <w:p>
@@ -1127,78 +612,6 @@
       </w:r>
     </w:p>
     <w:p>
-      <w:pPr>
-        <w:numPr>
-          <w:ilvl w:val="0"/>
-          <w:numId w:val="10"/>
-        </w:numPr>
-      </w:pPr>
-      <w:r>
-        <w:rPr>
-          <w:b/>
-          <w:bCs/>
-        </w:rPr>
-        <w:t>Assign Reviewers:</w:t>
-      </w:r>
-      <w:r>
-        <w:t xml:space="preserve"> Two team members are assigned to review the PR.</w:t>
-      </w:r>
-    </w:p>
-    <w:p>
-      <w:pPr>
-        <w:numPr>
-          <w:ilvl w:val="0"/>
-          <w:numId w:val="10"/>
-        </w:numPr>
-      </w:pPr>
-      <w:r>
-        <w:rPr>
-          <w:b/>
-          <w:bCs/>
-        </w:rPr>
-        <w:t>Review Comments:</w:t>
-      </w:r>
-      <w:r>
-        <w:t xml:space="preserve"> Reviewers provide feedback or request changes.</w:t>
-      </w:r>
-    </w:p>
-    <w:p>
-      <w:pPr>
-        <w:numPr>
-          <w:ilvl w:val="0"/>
-          <w:numId w:val="10"/>
-        </w:numPr>
-      </w:pPr>
-      <w:r>
-        <w:rPr>
-          <w:b/>
-          <w:bCs/>
-        </w:rPr>
-        <w:t>Address Feedback:</w:t>
-      </w:r>
-      <w:r>
-        <w:t xml:space="preserve"> Developer addresses feedback and updates the PR.</w:t>
-      </w:r>
-    </w:p>
-    <w:p>
-      <w:pPr>
-        <w:numPr>
-          <w:ilvl w:val="0"/>
-          <w:numId w:val="10"/>
-        </w:numPr>
-      </w:pPr>
-      <w:r>
-        <w:rPr>
-          <w:b/>
-          <w:bCs/>
-        </w:rPr>
-        <w:t>Final Approval:</w:t>
-      </w:r>
-      <w:r>
-        <w:t xml:space="preserve"> Once all feedback is addressed, the PR is approved and merged.</w:t>
-      </w:r>
-    </w:p>
-    <w:p>
       <w:r>
         <w:pict w14:anchorId="3BB9A35D">
           <v:rect id="_x0000_i1030" style="width:0;height:1.5pt" o:hralign="center" o:hrstd="t" o:hr="t" fillcolor="#a0a0a0" stroked="f"/>
@@ -1268,15 +681,7 @@
         <w:t>Location:</w:t>
       </w:r>
       <w:r>
-        <w:t xml:space="preserve"> Tests are located in the </w:t>
-      </w:r>
-      <w:proofErr w:type="gramStart"/>
-      <w:r>
-        <w:t>tests</w:t>
-      </w:r>
-      <w:proofErr w:type="gramEnd"/>
-      <w:r>
-        <w:t>/unit/ directory.</w:t>
+        <w:t xml:space="preserve"> Tests are located in the tests/unit/ directory.</w:t>
       </w:r>
     </w:p>
     <w:p>
@@ -1324,19 +729,10 @@
           <w:b/>
           <w:bCs/>
         </w:rPr>
-        <w:lastRenderedPageBreak/>
         <w:t>Location:</w:t>
       </w:r>
       <w:r>
-        <w:t xml:space="preserve"> Tests are located in the </w:t>
-      </w:r>
-      <w:proofErr w:type="gramStart"/>
-      <w:r>
-        <w:t>tests</w:t>
-      </w:r>
-      <w:proofErr w:type="gramEnd"/>
-      <w:r>
-        <w:t>/integration/ directory.</w:t>
+        <w:t xml:space="preserve"> Tests are located in the tests/integration/ directory.</w:t>
       </w:r>
     </w:p>
     <w:p>
@@ -1489,6 +885,7 @@
           <w:b/>
           <w:bCs/>
         </w:rPr>
+        <w:lastRenderedPageBreak/>
         <w:t>Process:</w:t>
       </w:r>
       <w:r>
@@ -1732,7 +1129,6 @@
     </w:p>
     <w:p>
       <w:r>
-        <w:lastRenderedPageBreak/>
         <w:pict w14:anchorId="7E0CDD70">
           <v:rect id="_x0000_i1032" style="width:0;height:1.5pt" o:hralign="center" o:hrstd="t" o:hr="t" fillcolor="#a0a0a0" stroked="f"/>
         </w:pict>
@@ -1861,6 +1257,7 @@
           <w:b/>
           <w:bCs/>
         </w:rPr>
+        <w:lastRenderedPageBreak/>
         <w:t>Security Patches:</w:t>
       </w:r>
       <w:r>
@@ -1972,182 +1369,7 @@
         <w:t xml:space="preserve"> User manuals and FAQs are available to assist with common issues.</w:t>
       </w:r>
     </w:p>
-    <w:p>
-      <w:r>
-        <w:pict w14:anchorId="4E98145D">
-          <v:rect id="_x0000_i1033" style="width:0;height:1.5pt" o:hralign="center" o:hrstd="t" o:hr="t" fillcolor="#a0a0a0" stroked="f"/>
-        </w:pict>
-      </w:r>
-    </w:p>
-    <w:p>
-      <w:pPr>
-        <w:rPr>
-          <w:b/>
-          <w:bCs/>
-        </w:rPr>
-      </w:pPr>
-      <w:r>
-        <w:rPr>
-          <w:b/>
-          <w:bCs/>
-        </w:rPr>
-        <w:t>Appendix</w:t>
-      </w:r>
-    </w:p>
-    <w:p>
-      <w:pPr>
-        <w:rPr>
-          <w:b/>
-          <w:bCs/>
-        </w:rPr>
-      </w:pPr>
-      <w:r>
-        <w:rPr>
-          <w:b/>
-          <w:bCs/>
-        </w:rPr>
-        <w:t>Glossary</w:t>
-      </w:r>
-    </w:p>
-    <w:p>
-      <w:pPr>
-        <w:numPr>
-          <w:ilvl w:val="0"/>
-          <w:numId w:val="21"/>
-        </w:numPr>
-      </w:pPr>
-      <w:r>
-        <w:rPr>
-          <w:b/>
-          <w:bCs/>
-        </w:rPr>
-        <w:t>CI/CD (Continuous Integration/Continuous Deployment):</w:t>
-      </w:r>
-      <w:r>
-        <w:t xml:space="preserve"> A practice of automatically testing and deploying code changes.</w:t>
-      </w:r>
-    </w:p>
-    <w:p>
-      <w:pPr>
-        <w:numPr>
-          <w:ilvl w:val="0"/>
-          <w:numId w:val="21"/>
-        </w:numPr>
-      </w:pPr>
-      <w:r>
-        <w:rPr>
-          <w:b/>
-          <w:bCs/>
-        </w:rPr>
-        <w:t>PR (Pull Request):</w:t>
-      </w:r>
-      <w:r>
-        <w:t xml:space="preserve"> A method of submitting contributions to a project, often used in Git-based workflows.</w:t>
-      </w:r>
-    </w:p>
-    <w:p>
-      <w:pPr>
-        <w:numPr>
-          <w:ilvl w:val="0"/>
-          <w:numId w:val="21"/>
-        </w:numPr>
-      </w:pPr>
-      <w:r>
-        <w:rPr>
-          <w:b/>
-          <w:bCs/>
-        </w:rPr>
-        <w:t>E2E Testing (End-to-End Testing):</w:t>
-      </w:r>
-      <w:r>
-        <w:t xml:space="preserve"> Testing the flow of an application from start to finish to ensure all integrated components work as expected.</w:t>
-      </w:r>
-    </w:p>
-    <w:p>
-      <w:pPr>
-        <w:rPr>
-          <w:b/>
-          <w:bCs/>
-        </w:rPr>
-      </w:pPr>
-      <w:r>
-        <w:rPr>
-          <w:b/>
-          <w:bCs/>
-        </w:rPr>
-        <w:t>References</w:t>
-      </w:r>
-    </w:p>
-    <w:p>
-      <w:pPr>
-        <w:numPr>
-          <w:ilvl w:val="0"/>
-          <w:numId w:val="22"/>
-        </w:numPr>
-      </w:pPr>
-      <w:r>
-        <w:rPr>
-          <w:b/>
-          <w:bCs/>
-        </w:rPr>
-        <w:t>Django Documentation:</w:t>
-      </w:r>
-      <w:r>
-        <w:t xml:space="preserve"> </w:t>
-      </w:r>
-      <w:hyperlink r:id="rId5" w:tgtFrame="_new" w:history="1">
-        <w:r>
-          <w:rPr>
-            <w:rStyle w:val="Hyperlink"/>
-          </w:rPr>
-          <w:t>https://docs.djangoproject.com/</w:t>
-        </w:r>
-      </w:hyperlink>
-    </w:p>
-    <w:p>
-      <w:pPr>
-        <w:numPr>
-          <w:ilvl w:val="0"/>
-          <w:numId w:val="22"/>
-        </w:numPr>
-      </w:pPr>
-      <w:r>
-        <w:rPr>
-          <w:b/>
-          <w:bCs/>
-        </w:rPr>
-        <w:t>GitHub Actions Documentation:</w:t>
-      </w:r>
-      <w:r>
-        <w:t xml:space="preserve"> </w:t>
-      </w:r>
-      <w:hyperlink r:id="rId6" w:tgtFrame="_new" w:history="1">
-        <w:r>
-          <w:rPr>
-            <w:rStyle w:val="Hyperlink"/>
-          </w:rPr>
-          <w:t>https://docs.github.com/en/actions</w:t>
-        </w:r>
-      </w:hyperlink>
-    </w:p>
-    <w:p>
-      <w:pPr>
-        <w:numPr>
-          <w:ilvl w:val="0"/>
-          <w:numId w:val="22"/>
-        </w:numPr>
-      </w:pPr>
-      <w:r>
-        <w:rPr>
-          <w:b/>
-          <w:bCs/>
-        </w:rPr>
-        <w:t>Cypress Documentation:</w:t>
-      </w:r>
-      <w:r>
-        <w:t xml:space="preserve"> https://docs.cypress.io/</w:t>
-      </w:r>
-    </w:p>
+    <w:p/>
     <w:sectPr>
       <w:pgSz w:w="12240" w:h="15840"/>
       <w:pgMar w:top="1440" w:right="1440" w:bottom="1440" w:left="1440" w:header="720" w:footer="720" w:gutter="0"/>

</xml_diff>